<commit_message>
Final commit. Milestone3 sent. Everything here except demo videos
</commit_message>
<xml_diff>
--- a/Milestone3/Milestone3.docx
+++ b/Milestone3/Milestone3.docx
@@ -20,7 +20,7 @@
           <w:lang w:eastAsia="en-US"/>
         </w:rPr>
         <w:drawing>
-          <wp:inline distT="0" distB="0" distL="0" distR="0" wp14:anchorId="4D48D20A" wp14:editId="7DAEB23B">
+          <wp:inline distT="0" distB="0" distL="0" distR="0" wp14:anchorId="34BE8B25" wp14:editId="0CECD479">
             <wp:extent cx="2143125" cy="1219200"/>
             <wp:effectExtent l="0" t="0" r="9525" b="0"/>
             <wp:docPr id="1" name="Εικόνα1"/>
@@ -250,7 +250,195 @@
         <w:rPr>
           <w:lang w:val="el-GR"/>
         </w:rPr>
-        <w:t xml:space="preserve">Σε συνέχεια της </w:t>
+        <w:t xml:space="preserve">Σε συνέχεια της υλοποίησης του </w:t>
+      </w:r>
+      <w:proofErr w:type="spellStart"/>
+      <w:r>
+        <w:rPr>
+          <w:lang w:val="el-GR"/>
+        </w:rPr>
+        <w:t>πρότζεκτ</w:t>
+      </w:r>
+      <w:proofErr w:type="spellEnd"/>
+      <w:r>
+        <w:rPr>
+          <w:lang w:val="el-GR"/>
+        </w:rPr>
+        <w:t xml:space="preserve"> εξαμήνου </w:t>
+      </w:r>
+      <w:proofErr w:type="spellStart"/>
+      <w:r>
+        <w:rPr>
+          <w:lang w:val="el-GR"/>
+        </w:rPr>
+        <w:t>Autonomous</w:t>
+      </w:r>
+      <w:proofErr w:type="spellEnd"/>
+      <w:r>
+        <w:rPr>
+          <w:lang w:val="el-GR"/>
+        </w:rPr>
+        <w:t xml:space="preserve"> </w:t>
+      </w:r>
+      <w:proofErr w:type="spellStart"/>
+      <w:r>
+        <w:rPr>
+          <w:lang w:val="el-GR"/>
+        </w:rPr>
+        <w:t>Map</w:t>
+      </w:r>
+      <w:proofErr w:type="spellEnd"/>
+      <w:r>
+        <w:rPr>
+          <w:lang w:val="el-GR"/>
+        </w:rPr>
+        <w:t xml:space="preserve"> </w:t>
+      </w:r>
+      <w:proofErr w:type="spellStart"/>
+      <w:r>
+        <w:rPr>
+          <w:lang w:val="el-GR"/>
+        </w:rPr>
+        <w:t>Exploring</w:t>
+      </w:r>
+      <w:proofErr w:type="spellEnd"/>
+      <w:r>
+        <w:rPr>
+          <w:lang w:val="el-GR"/>
+        </w:rPr>
+        <w:t xml:space="preserve"> Car με την χρήση της τεχνολογίας </w:t>
+      </w:r>
+      <w:proofErr w:type="spellStart"/>
+      <w:r>
+        <w:rPr>
+          <w:lang w:val="el-GR"/>
+        </w:rPr>
+        <w:t>Lego</w:t>
+      </w:r>
+      <w:proofErr w:type="spellEnd"/>
+      <w:r>
+        <w:rPr>
+          <w:lang w:val="el-GR"/>
+        </w:rPr>
+        <w:t xml:space="preserve"> </w:t>
+      </w:r>
+      <w:proofErr w:type="spellStart"/>
+      <w:r>
+        <w:rPr>
+          <w:lang w:val="el-GR"/>
+        </w:rPr>
+        <w:t>Mindstorms</w:t>
+      </w:r>
+      <w:proofErr w:type="spellEnd"/>
+      <w:r>
+        <w:rPr>
+          <w:lang w:val="el-GR"/>
+        </w:rPr>
+        <w:t xml:space="preserve"> στο τρίτο και τελευταίο </w:t>
+      </w:r>
+      <w:proofErr w:type="spellStart"/>
+      <w:r>
+        <w:rPr>
+          <w:lang w:val="el-GR"/>
+        </w:rPr>
+        <w:t>milestone</w:t>
+      </w:r>
+      <w:proofErr w:type="spellEnd"/>
+      <w:r>
+        <w:rPr>
+          <w:lang w:val="el-GR"/>
+        </w:rPr>
+        <w:t xml:space="preserve"> είχαμε να ολοκληρώσουμε τις λειτουργίες του αυτοκινήτου που έχουν καθοριστεί. Πιο συγκεκριμένα, στο </w:t>
+      </w:r>
+      <w:proofErr w:type="spellStart"/>
+      <w:r>
+        <w:rPr>
+          <w:lang w:val="el-GR"/>
+        </w:rPr>
+        <w:t>τρίτοο</w:t>
+      </w:r>
+      <w:proofErr w:type="spellEnd"/>
+      <w:r>
+        <w:rPr>
+          <w:lang w:val="el-GR"/>
+        </w:rPr>
+        <w:t xml:space="preserve"> </w:t>
+      </w:r>
+      <w:proofErr w:type="spellStart"/>
+      <w:r>
+        <w:rPr>
+          <w:lang w:val="el-GR"/>
+        </w:rPr>
+        <w:t>milestone</w:t>
+      </w:r>
+      <w:proofErr w:type="spellEnd"/>
+      <w:r>
+        <w:rPr>
+          <w:lang w:val="el-GR"/>
+        </w:rPr>
+        <w:t xml:space="preserve"> υλοποιήθηκε ο τελικός αλγόριθμος </w:t>
+      </w:r>
+      <w:proofErr w:type="spellStart"/>
+      <w:r>
+        <w:rPr>
+          <w:lang w:val="el-GR"/>
+        </w:rPr>
+        <w:t>Depth</w:t>
+      </w:r>
+      <w:proofErr w:type="spellEnd"/>
+      <w:r>
+        <w:rPr>
+          <w:lang w:val="el-GR"/>
+        </w:rPr>
+        <w:t xml:space="preserve"> First </w:t>
+      </w:r>
+      <w:proofErr w:type="spellStart"/>
+      <w:r>
+        <w:rPr>
+          <w:lang w:val="el-GR"/>
+        </w:rPr>
+        <w:t>Search</w:t>
+      </w:r>
+      <w:proofErr w:type="spellEnd"/>
+      <w:r>
+        <w:rPr>
+          <w:lang w:val="el-GR"/>
+        </w:rPr>
+        <w:t xml:space="preserve"> (DFS) στο περιβάλλον </w:t>
+      </w:r>
+      <w:proofErr w:type="spellStart"/>
+      <w:r>
+        <w:rPr>
+          <w:lang w:val="el-GR"/>
+        </w:rPr>
+        <w:t>RobotC</w:t>
+      </w:r>
+      <w:proofErr w:type="spellEnd"/>
+      <w:r>
+        <w:rPr>
+          <w:lang w:val="el-GR"/>
+        </w:rPr>
+        <w:t xml:space="preserve">. Ακόμα, υλοποιήθηκε και μια εφαρμογή σε </w:t>
+      </w:r>
+      <w:proofErr w:type="spellStart"/>
+      <w:r>
+        <w:rPr>
+          <w:lang w:val="el-GR"/>
+        </w:rPr>
+        <w:t>Java</w:t>
+      </w:r>
+      <w:proofErr w:type="spellEnd"/>
+      <w:r>
+        <w:rPr>
+          <w:lang w:val="el-GR"/>
+        </w:rPr>
+        <w:t xml:space="preserve"> που θα χρησιμοποιηθεί για την τελική απεικόνιση του λαβύρινθου που διέτρεξε το αυτοκίνητό μας.</w:t>
+      </w:r>
+      <w:r>
+        <w:rPr>
+          <w:lang w:val="el-GR"/>
+        </w:rPr>
+        <w:t xml:space="preserve"> </w:t>
       </w:r>
     </w:p>
     <w:bookmarkEnd w:id="0"/>
@@ -378,8 +566,8 @@
         </w:rPr>
         <w:drawing>
           <wp:inline distT="0" distB="0" distL="0" distR="0">
-            <wp:extent cx="5486400" cy="5516880"/>
-            <wp:effectExtent l="0" t="0" r="0" b="7620"/>
+            <wp:extent cx="4894664" cy="4921857"/>
+            <wp:effectExtent l="0" t="0" r="1270" b="0"/>
             <wp:docPr id="5" name="Εικόνα 5"/>
             <wp:cNvGraphicFramePr>
               <a:graphicFrameLocks xmlns:a="http://schemas.openxmlformats.org/drawingml/2006/main" noChangeAspect="1"/>
@@ -406,7 +594,7 @@
                   <pic:spPr>
                     <a:xfrm>
                       <a:off x="0" y="0"/>
-                      <a:ext cx="5486400" cy="5516880"/>
+                      <a:ext cx="4903551" cy="4930793"/>
                     </a:xfrm>
                     <a:prstGeom prst="rect">
                       <a:avLst/>
@@ -425,7 +613,6 @@
           <w:lang w:val="el-GR"/>
         </w:rPr>
       </w:pPr>
-      <w:bookmarkStart w:id="5" w:name="_GoBack"/>
       <w:r>
         <w:rPr>
           <w:noProof/>
@@ -474,7 +661,6 @@
           </wp:inline>
         </w:drawing>
       </w:r>
-      <w:bookmarkEnd w:id="5"/>
     </w:p>
     <w:p>
       <w:pPr>
@@ -708,7 +894,6 @@
         <w:rPr>
           <w:lang w:val="el-GR"/>
         </w:rPr>
-        <w:lastRenderedPageBreak/>
         <w:t xml:space="preserve">Αρχικά, επισημαίνουμε ότι το </w:t>
       </w:r>
       <w:r>
@@ -762,10 +947,11 @@
           <w:noProof/>
           <w:lang w:eastAsia="en-US"/>
         </w:rPr>
+        <w:lastRenderedPageBreak/>
         <w:drawing>
           <wp:inline distT="0" distB="0" distL="0" distR="0">
-            <wp:extent cx="3770932" cy="5647334"/>
-            <wp:effectExtent l="0" t="0" r="1270" b="0"/>
+            <wp:extent cx="3456405" cy="5176300"/>
+            <wp:effectExtent l="0" t="0" r="0" b="5715"/>
             <wp:docPr id="3" name="Εικόνα 3"/>
             <wp:cNvGraphicFramePr>
               <a:graphicFrameLocks xmlns:a="http://schemas.openxmlformats.org/drawingml/2006/main" noChangeAspect="1"/>
@@ -792,7 +978,7 @@
                   <pic:spPr>
                     <a:xfrm>
                       <a:off x="0" y="0"/>
-                      <a:ext cx="3783374" cy="5665967"/>
+                      <a:ext cx="3475790" cy="5205331"/>
                     </a:xfrm>
                     <a:prstGeom prst="rect">
                       <a:avLst/>
@@ -959,7 +1145,6 @@
         <w:rPr>
           <w:lang w:val="el-GR"/>
         </w:rPr>
-        <w:lastRenderedPageBreak/>
         <w:t xml:space="preserve">Αναφορικά με την σημασιολογική απεικόνιση των τιμών δεν συναντάται κάποια αλλαγή σε σχέση με το προηγούμενο </w:t>
       </w:r>
       <w:r>
@@ -1034,6 +1219,7 @@
         <w:rPr>
           <w:lang w:val="el-GR"/>
         </w:rPr>
+        <w:lastRenderedPageBreak/>
         <w:t>Ο κώδικας δύναται να εκτελεστεί αυστηρά για συμμετρικούς πίνακες 9 * 9 ενώ σε περίπτωση που ο χρήστης επιθυμεί να αλλάξει το συγκεκριμένο γεγονός μπορεί να ακολουθήσει τις οδηγίες που αναγράφονται στον πηγαίο κώδικα</w:t>
       </w:r>
     </w:p>
@@ -1092,8 +1278,8 @@
         </w:rPr>
         <w:drawing>
           <wp:inline distT="0" distB="0" distL="0" distR="0">
-            <wp:extent cx="5486400" cy="1458595"/>
-            <wp:effectExtent l="0" t="0" r="0" b="8255"/>
+            <wp:extent cx="5216055" cy="1386722"/>
+            <wp:effectExtent l="0" t="0" r="3810" b="4445"/>
             <wp:docPr id="4" name="Εικόνα 4"/>
             <wp:cNvGraphicFramePr>
               <a:graphicFrameLocks xmlns:a="http://schemas.openxmlformats.org/drawingml/2006/main" noChangeAspect="1"/>
@@ -1120,7 +1306,7 @@
                   <pic:spPr>
                     <a:xfrm>
                       <a:off x="0" y="0"/>
-                      <a:ext cx="5486400" cy="1458595"/>
+                      <a:ext cx="5224228" cy="1388895"/>
                     </a:xfrm>
                     <a:prstGeom prst="rect">
                       <a:avLst/>
@@ -1465,7 +1651,6 @@
         <w:rPr>
           <w:b/>
         </w:rPr>
-        <w:lastRenderedPageBreak/>
         <w:t>java</w:t>
       </w:r>
       <w:r>
@@ -1624,44 +1809,69 @@
     </w:p>
     <w:p>
       <w:pPr>
-        <w:rPr>
-          <w:lang w:val="el-GR"/>
-        </w:rPr>
-      </w:pPr>
-      <w:r>
-        <w:rPr>
-          <w:rFonts w:ascii="Calibri" w:eastAsia="Calibri" w:hAnsi="Calibri" w:cs="Calibri"/>
-          <w:color w:val="44546A"/>
-          <w:lang w:val="el-GR"/>
-        </w:rPr>
-        <w:t xml:space="preserve">Για την περιφορά στο λαβύρινθο είχαμε στη διάθεσή μας δεδομένα τα οποία λαμβάναμε από 2 </w:t>
-      </w:r>
-      <w:r>
-        <w:rPr>
-          <w:rFonts w:ascii="Calibri" w:eastAsia="Calibri" w:hAnsi="Calibri" w:cs="Calibri"/>
-          <w:color w:val="44546A"/>
+        <w:pStyle w:val="af9"/>
+        <w:rPr>
+          <w:lang w:val="el-GR"/>
+        </w:rPr>
+      </w:pPr>
+      <w:r>
+        <w:rPr>
+          <w:color w:val="435369"/>
+          <w:lang w:val="el-GR"/>
+        </w:rPr>
+        <w:t xml:space="preserve">Όπως και στο </w:t>
+      </w:r>
+      <w:proofErr w:type="spellStart"/>
+      <w:r>
+        <w:rPr>
+          <w:color w:val="435369"/>
+          <w:lang w:val="el-GR"/>
+        </w:rPr>
+        <w:t>δέυτερο</w:t>
+      </w:r>
+      <w:proofErr w:type="spellEnd"/>
+      <w:r>
+        <w:rPr>
+          <w:color w:val="435369"/>
+          <w:lang w:val="el-GR"/>
+        </w:rPr>
+        <w:t xml:space="preserve"> </w:t>
+      </w:r>
+      <w:r>
+        <w:rPr>
+          <w:color w:val="435369"/>
+        </w:rPr>
+        <w:t>Milestone</w:t>
+      </w:r>
+      <w:r>
+        <w:rPr>
+          <w:color w:val="435369"/>
+          <w:lang w:val="el-GR"/>
+        </w:rPr>
+        <w:t xml:space="preserve">, για την περιφορά στο λαβύρινθο είχαμε στη διάθεσή μας δεδομένα τα οποία λαμβάναμε από 2 </w:t>
+      </w:r>
+      <w:r>
+        <w:rPr>
+          <w:color w:val="435369"/>
         </w:rPr>
         <w:t>Light</w:t>
       </w:r>
       <w:r>
         <w:rPr>
-          <w:rFonts w:ascii="Calibri" w:eastAsia="Calibri" w:hAnsi="Calibri" w:cs="Calibri"/>
-          <w:color w:val="44546A"/>
+          <w:color w:val="435369"/>
           <w:lang w:val="el-GR"/>
         </w:rPr>
         <w:t xml:space="preserve"> </w:t>
       </w:r>
       <w:r>
         <w:rPr>
-          <w:rFonts w:ascii="Calibri" w:eastAsia="Calibri" w:hAnsi="Calibri" w:cs="Calibri"/>
-          <w:color w:val="44546A"/>
+          <w:color w:val="435369"/>
         </w:rPr>
         <w:t>Sensors</w:t>
       </w:r>
       <w:r>
         <w:rPr>
-          <w:rFonts w:ascii="Calibri" w:eastAsia="Calibri" w:hAnsi="Calibri" w:cs="Calibri"/>
-          <w:color w:val="44546A"/>
+          <w:color w:val="435369"/>
           <w:lang w:val="el-GR"/>
         </w:rPr>
         <w:t xml:space="preserve"> και </w:t>
@@ -1669,8 +1879,7 @@
       <w:proofErr w:type="spellStart"/>
       <w:r>
         <w:rPr>
-          <w:rFonts w:ascii="Calibri" w:eastAsia="Calibri" w:hAnsi="Calibri" w:cs="Calibri"/>
-          <w:color w:val="44546A"/>
+          <w:color w:val="435369"/>
           <w:lang w:val="el-GR"/>
         </w:rPr>
         <w:t>ενα</w:t>
@@ -1678,38 +1887,33 @@
       <w:proofErr w:type="spellEnd"/>
       <w:r>
         <w:rPr>
-          <w:rFonts w:ascii="Calibri" w:eastAsia="Calibri" w:hAnsi="Calibri" w:cs="Calibri"/>
-          <w:color w:val="44546A"/>
+          <w:color w:val="435369"/>
           <w:lang w:val="el-GR"/>
         </w:rPr>
         <w:t xml:space="preserve"> </w:t>
       </w:r>
       <w:r>
         <w:rPr>
-          <w:rFonts w:ascii="Calibri" w:eastAsia="Calibri" w:hAnsi="Calibri" w:cs="Calibri"/>
-          <w:color w:val="44546A"/>
+          <w:color w:val="435369"/>
         </w:rPr>
         <w:t>RGB</w:t>
       </w:r>
       <w:r>
         <w:rPr>
-          <w:rFonts w:ascii="Calibri" w:eastAsia="Calibri" w:hAnsi="Calibri" w:cs="Calibri"/>
-          <w:color w:val="44546A"/>
+          <w:color w:val="435369"/>
           <w:lang w:val="el-GR"/>
         </w:rPr>
         <w:t xml:space="preserve"> </w:t>
       </w:r>
       <w:r>
         <w:rPr>
-          <w:rFonts w:ascii="Calibri" w:eastAsia="Calibri" w:hAnsi="Calibri" w:cs="Calibri"/>
-          <w:color w:val="44546A"/>
+          <w:color w:val="435369"/>
         </w:rPr>
         <w:t>Sensor</w:t>
       </w:r>
       <w:r>
         <w:rPr>
-          <w:rFonts w:ascii="Calibri" w:eastAsia="Calibri" w:hAnsi="Calibri" w:cs="Calibri"/>
-          <w:color w:val="44546A"/>
+          <w:color w:val="435369"/>
           <w:lang w:val="el-GR"/>
         </w:rPr>
         <w:t>.</w:t>
@@ -1717,36 +1921,1265 @@
     </w:p>
     <w:p>
       <w:pPr>
-        <w:rPr>
-          <w:sz w:val="32"/>
-          <w:lang w:val="el-GR"/>
-        </w:rPr>
-      </w:pPr>
-      <w:r>
-        <w:rPr>
-          <w:rFonts w:ascii="Calibri" w:eastAsia="Calibri" w:hAnsi="Calibri" w:cs="Calibri"/>
-          <w:color w:val="44546A"/>
-          <w:lang w:val="el-GR"/>
-        </w:rPr>
-        <w:t xml:space="preserve">Η </w:t>
-      </w:r>
+        <w:pStyle w:val="af9"/>
+        <w:spacing w:before="4"/>
+        <w:rPr>
+          <w:sz w:val="16"/>
+          <w:lang w:val="el-GR"/>
+        </w:rPr>
+      </w:pPr>
     </w:p>
     <w:p>
       <w:pPr>
-        <w:rPr>
-          <w:lang w:val="el-GR"/>
-        </w:rPr>
-      </w:pPr>
-      <w:r>
-        <w:rPr>
-          <w:sz w:val="32"/>
-          <w:lang w:val="el-GR"/>
-        </w:rPr>
-        <w:br w:type="page"/>
+        <w:pStyle w:val="3"/>
+        <w:rPr>
+          <w:b/>
+          <w:i/>
+          <w:lang w:val="el-GR"/>
+        </w:rPr>
+      </w:pPr>
+      <w:r>
+        <w:rPr>
+          <w:b/>
+          <w:i/>
+          <w:color w:val="435369"/>
+          <w:lang w:val="el-GR"/>
+        </w:rPr>
+        <w:t>Συναρτήσεις κίνησης</w:t>
       </w:r>
     </w:p>
     <w:p>
       <w:pPr>
+        <w:pStyle w:val="af9"/>
+        <w:spacing w:before="8"/>
+        <w:rPr>
+          <w:b/>
+          <w:sz w:val="18"/>
+          <w:lang w:val="el-GR"/>
+        </w:rPr>
+      </w:pPr>
+    </w:p>
+    <w:p>
+      <w:pPr>
+        <w:pStyle w:val="af9"/>
+        <w:spacing w:line="261" w:lineRule="auto"/>
+        <w:ind w:right="148"/>
+        <w:rPr>
+          <w:lang w:val="el-GR"/>
+        </w:rPr>
+      </w:pPr>
+      <w:r>
+        <w:rPr>
+          <w:color w:val="435369"/>
+          <w:lang w:val="el-GR"/>
+        </w:rPr>
+        <w:t>Για ευκολότερη κίνηση στο λαβύρινθο ξεκινήσαμε υλοποιώντας 4 διαφορετικές συναρτήσεις, μία για την κάθε ξεχωριστή κίνηση που μπορεί να πραγματοποιηθεί.</w:t>
+      </w:r>
+    </w:p>
+    <w:p>
+      <w:pPr>
+        <w:pStyle w:val="af8"/>
+        <w:widowControl w:val="0"/>
+        <w:numPr>
+          <w:ilvl w:val="0"/>
+          <w:numId w:val="37"/>
+        </w:numPr>
+        <w:tabs>
+          <w:tab w:val="left" w:pos="821"/>
+          <w:tab w:val="left" w:pos="822"/>
+        </w:tabs>
+        <w:autoSpaceDE w:val="0"/>
+        <w:autoSpaceDN w:val="0"/>
+        <w:spacing w:after="0" w:line="240" w:lineRule="auto"/>
+        <w:rPr>
+          <w:color w:val="435369"/>
+        </w:rPr>
+      </w:pPr>
+      <w:r>
+        <w:rPr>
+          <w:color w:val="435369"/>
+        </w:rPr>
+        <w:t>Void</w:t>
+      </w:r>
+      <w:r>
+        <w:rPr>
+          <w:color w:val="435369"/>
+          <w:spacing w:val="49"/>
+        </w:rPr>
+        <w:t xml:space="preserve"> </w:t>
+      </w:r>
+      <w:proofErr w:type="gramStart"/>
+      <w:r>
+        <w:rPr>
+          <w:color w:val="435369"/>
+        </w:rPr>
+        <w:t>forward(</w:t>
+      </w:r>
+      <w:proofErr w:type="gramEnd"/>
+      <w:r>
+        <w:rPr>
+          <w:color w:val="435369"/>
+        </w:rPr>
+        <w:t>);</w:t>
+      </w:r>
+    </w:p>
+    <w:p>
+      <w:pPr>
+        <w:pStyle w:val="af9"/>
+        <w:spacing w:before="229"/>
+        <w:ind w:left="821" w:right="148"/>
+        <w:rPr>
+          <w:color w:val="435369"/>
+          <w:lang w:val="el-GR"/>
+        </w:rPr>
+      </w:pPr>
+      <w:r>
+        <w:rPr>
+          <w:color w:val="435369"/>
+          <w:lang w:val="el-GR"/>
+        </w:rPr>
+        <w:t xml:space="preserve">Η συνάρτηση </w:t>
+      </w:r>
+      <w:r>
+        <w:rPr>
+          <w:color w:val="435369"/>
+        </w:rPr>
+        <w:t>forward</w:t>
+      </w:r>
+      <w:r>
+        <w:rPr>
+          <w:color w:val="435369"/>
+          <w:lang w:val="el-GR"/>
+        </w:rPr>
+        <w:t xml:space="preserve"> </w:t>
+      </w:r>
+      <w:proofErr w:type="spellStart"/>
+      <w:r>
+        <w:rPr>
+          <w:color w:val="435369"/>
+          <w:lang w:val="el-GR"/>
+        </w:rPr>
+        <w:t>αφοραά</w:t>
+      </w:r>
+      <w:proofErr w:type="spellEnd"/>
+      <w:r>
+        <w:rPr>
+          <w:color w:val="435369"/>
+          <w:lang w:val="el-GR"/>
+        </w:rPr>
+        <w:t xml:space="preserve"> την κίνηση προς την οποία </w:t>
+      </w:r>
+      <w:proofErr w:type="spellStart"/>
+      <w:r>
+        <w:rPr>
+          <w:color w:val="435369"/>
+          <w:lang w:val="el-GR"/>
+        </w:rPr>
+        <w:t>ειναι</w:t>
+      </w:r>
+      <w:proofErr w:type="spellEnd"/>
+      <w:r>
+        <w:rPr>
+          <w:color w:val="435369"/>
+          <w:lang w:val="el-GR"/>
+        </w:rPr>
+        <w:t xml:space="preserve"> </w:t>
+      </w:r>
+      <w:proofErr w:type="spellStart"/>
+      <w:r>
+        <w:rPr>
+          <w:color w:val="435369"/>
+          <w:lang w:val="el-GR"/>
+        </w:rPr>
+        <w:t>στραμένο</w:t>
+      </w:r>
+      <w:proofErr w:type="spellEnd"/>
+      <w:r>
+        <w:rPr>
+          <w:color w:val="435369"/>
+          <w:lang w:val="el-GR"/>
+        </w:rPr>
+        <w:t xml:space="preserve"> το αυτοκίνητο τη συγκεκριμένη χρονική στιγμή. Όπως και στο </w:t>
+      </w:r>
+      <w:r>
+        <w:rPr>
+          <w:color w:val="435369"/>
+        </w:rPr>
+        <w:t>Milestone</w:t>
+      </w:r>
+      <w:r>
+        <w:rPr>
+          <w:color w:val="435369"/>
+          <w:lang w:val="el-GR"/>
+        </w:rPr>
+        <w:t xml:space="preserve"> 2 κύρια ιδέα της συνάρτησης είναι να γίνει </w:t>
+      </w:r>
+      <w:r>
+        <w:rPr>
+          <w:color w:val="435369"/>
+        </w:rPr>
+        <w:t>contain</w:t>
+      </w:r>
+      <w:r>
+        <w:rPr>
+          <w:color w:val="435369"/>
+          <w:lang w:val="el-GR"/>
+        </w:rPr>
+        <w:t xml:space="preserve"> η μαύρη </w:t>
+      </w:r>
+      <w:proofErr w:type="spellStart"/>
+      <w:r>
+        <w:rPr>
+          <w:color w:val="435369"/>
+          <w:lang w:val="el-GR"/>
+        </w:rPr>
+        <w:t>γραμμη</w:t>
+      </w:r>
+      <w:proofErr w:type="spellEnd"/>
+      <w:r>
+        <w:rPr>
+          <w:color w:val="435369"/>
+          <w:lang w:val="el-GR"/>
+        </w:rPr>
+        <w:t xml:space="preserve"> ανάμεσα στους 2 </w:t>
+      </w:r>
+      <w:r>
+        <w:rPr>
+          <w:color w:val="435369"/>
+        </w:rPr>
+        <w:t>light</w:t>
+      </w:r>
+      <w:r>
+        <w:rPr>
+          <w:color w:val="435369"/>
+          <w:lang w:val="el-GR"/>
+        </w:rPr>
+        <w:t xml:space="preserve"> </w:t>
+      </w:r>
+      <w:r>
+        <w:rPr>
+          <w:color w:val="435369"/>
+        </w:rPr>
+        <w:t>sensors</w:t>
+      </w:r>
+      <w:r>
+        <w:rPr>
+          <w:color w:val="435369"/>
+          <w:lang w:val="el-GR"/>
+        </w:rPr>
+        <w:t xml:space="preserve"> που έχουμε στη διάθεση μας. Για να μπορέσουμε να μετρήσουμε την κίνηση μας στο λαβύρινθο </w:t>
+      </w:r>
+      <w:proofErr w:type="spellStart"/>
+      <w:r>
+        <w:rPr>
+          <w:color w:val="435369"/>
+          <w:lang w:val="el-GR"/>
+        </w:rPr>
+        <w:t>χρησιμοποιήμε</w:t>
+      </w:r>
+      <w:proofErr w:type="spellEnd"/>
+      <w:r>
+        <w:rPr>
+          <w:color w:val="435369"/>
+          <w:lang w:val="el-GR"/>
+        </w:rPr>
+        <w:t xml:space="preserve"> τις συναρτήσεις </w:t>
+      </w:r>
+      <w:proofErr w:type="spellStart"/>
+      <w:r>
+        <w:rPr>
+          <w:color w:val="435369"/>
+        </w:rPr>
+        <w:t>nMotorEncoderTarget</w:t>
+      </w:r>
+      <w:proofErr w:type="spellEnd"/>
+      <w:r>
+        <w:rPr>
+          <w:color w:val="435369"/>
+          <w:lang w:val="el-GR"/>
+        </w:rPr>
+        <w:t>(</w:t>
+      </w:r>
+      <w:r>
+        <w:rPr>
+          <w:color w:val="435369"/>
+        </w:rPr>
+        <w:t>MOTOR</w:t>
+      </w:r>
+      <w:r>
+        <w:rPr>
+          <w:color w:val="435369"/>
+          <w:lang w:val="el-GR"/>
+        </w:rPr>
+        <w:t xml:space="preserve">). Έτσι σε περίπτωση </w:t>
+      </w:r>
+      <w:r>
+        <w:rPr>
+          <w:color w:val="435369"/>
+        </w:rPr>
+        <w:t>forward</w:t>
+      </w:r>
+      <w:r>
+        <w:rPr>
+          <w:color w:val="435369"/>
+          <w:lang w:val="el-GR"/>
+        </w:rPr>
+        <w:t xml:space="preserve"> κίνησης κάθε κελί ενημερώνεται μόλις το αυτοκίνητο πραγματοποιήσει απόσταση ίση με: (</w:t>
+      </w:r>
+      <w:r>
+        <w:rPr>
+          <w:color w:val="435369"/>
+        </w:rPr>
+        <w:t>distance</w:t>
+      </w:r>
+      <w:r>
+        <w:rPr>
+          <w:color w:val="435369"/>
+          <w:lang w:val="el-GR"/>
+        </w:rPr>
+        <w:t>*360)/(2*π*</w:t>
+      </w:r>
+      <w:r>
+        <w:rPr>
+          <w:color w:val="435369"/>
+        </w:rPr>
+        <w:t>radius</w:t>
+      </w:r>
+      <w:r>
+        <w:rPr>
+          <w:color w:val="435369"/>
+          <w:lang w:val="el-GR"/>
+        </w:rPr>
+        <w:t xml:space="preserve">), όπου </w:t>
+      </w:r>
+      <w:r>
+        <w:rPr>
+          <w:color w:val="435369"/>
+        </w:rPr>
+        <w:t>distance</w:t>
+      </w:r>
+      <w:r>
+        <w:rPr>
+          <w:color w:val="435369"/>
+          <w:lang w:val="el-GR"/>
+        </w:rPr>
+        <w:t xml:space="preserve"> το μέγεθος των νοητικών κελιών του 10</w:t>
+      </w:r>
+      <w:r>
+        <w:rPr>
+          <w:color w:val="435369"/>
+        </w:rPr>
+        <w:t>x</w:t>
+      </w:r>
+      <w:r>
+        <w:rPr>
+          <w:color w:val="435369"/>
+          <w:lang w:val="el-GR"/>
+        </w:rPr>
+        <w:t xml:space="preserve">10 λαβυρίνθου, και </w:t>
+      </w:r>
+      <w:r>
+        <w:rPr>
+          <w:color w:val="435369"/>
+        </w:rPr>
+        <w:t>radius</w:t>
+      </w:r>
+      <w:r>
+        <w:rPr>
+          <w:color w:val="435369"/>
+          <w:lang w:val="el-GR"/>
+        </w:rPr>
+        <w:t xml:space="preserve"> η ακτίνα των τροχών του αυτοκινήτου.</w:t>
+      </w:r>
+    </w:p>
+    <w:p>
+      <w:pPr>
+        <w:pStyle w:val="af9"/>
+        <w:numPr>
+          <w:ilvl w:val="0"/>
+          <w:numId w:val="37"/>
+        </w:numPr>
+        <w:spacing w:before="229"/>
+        <w:ind w:right="148"/>
+        <w:rPr>
+          <w:lang w:val="el-GR"/>
+        </w:rPr>
+      </w:pPr>
+      <w:r>
+        <w:rPr>
+          <w:color w:val="435369"/>
+        </w:rPr>
+        <w:t xml:space="preserve">Void </w:t>
+      </w:r>
+      <w:proofErr w:type="spellStart"/>
+      <w:r>
+        <w:rPr>
+          <w:color w:val="435369"/>
+        </w:rPr>
+        <w:t>right_</w:t>
+      </w:r>
+      <w:proofErr w:type="gramStart"/>
+      <w:r>
+        <w:rPr>
+          <w:color w:val="435369"/>
+        </w:rPr>
+        <w:t>turn</w:t>
+      </w:r>
+      <w:proofErr w:type="spellEnd"/>
+      <w:r>
+        <w:rPr>
+          <w:color w:val="435369"/>
+        </w:rPr>
+        <w:t>(</w:t>
+      </w:r>
+      <w:proofErr w:type="gramEnd"/>
+      <w:r>
+        <w:rPr>
+          <w:color w:val="435369"/>
+        </w:rPr>
+        <w:t>); και Void</w:t>
+      </w:r>
+      <w:r>
+        <w:rPr>
+          <w:color w:val="435369"/>
+          <w:spacing w:val="3"/>
+        </w:rPr>
+        <w:t xml:space="preserve"> </w:t>
+      </w:r>
+      <w:proofErr w:type="spellStart"/>
+      <w:r>
+        <w:rPr>
+          <w:color w:val="435369"/>
+        </w:rPr>
+        <w:t>left_turn</w:t>
+      </w:r>
+      <w:proofErr w:type="spellEnd"/>
+      <w:r>
+        <w:rPr>
+          <w:color w:val="435369"/>
+        </w:rPr>
+        <w:t>();</w:t>
+      </w:r>
+    </w:p>
+    <w:p>
+      <w:pPr>
+        <w:pStyle w:val="af9"/>
+        <w:spacing w:before="227"/>
+        <w:ind w:left="821"/>
+        <w:rPr>
+          <w:color w:val="435369"/>
+          <w:lang w:val="el-GR"/>
+        </w:rPr>
+      </w:pPr>
+      <w:r>
+        <w:rPr>
+          <w:color w:val="435369"/>
+          <w:lang w:val="el-GR"/>
+        </w:rPr>
+        <w:t xml:space="preserve">Οι συναρτήσεις τόσο για τη δεξιά όσο και για την αριστερή στροφή είχαν υλοποιηθεί </w:t>
+      </w:r>
+      <w:proofErr w:type="spellStart"/>
+      <w:r>
+        <w:rPr>
+          <w:color w:val="435369"/>
+          <w:lang w:val="el-GR"/>
+        </w:rPr>
+        <w:t>κατα</w:t>
+      </w:r>
+      <w:proofErr w:type="spellEnd"/>
+      <w:r>
+        <w:rPr>
+          <w:color w:val="435369"/>
+          <w:lang w:val="el-GR"/>
+        </w:rPr>
+        <w:t xml:space="preserve"> το </w:t>
+      </w:r>
+      <w:r>
+        <w:rPr>
+          <w:color w:val="435369"/>
+        </w:rPr>
+        <w:t>milestone</w:t>
+      </w:r>
+      <w:r>
+        <w:rPr>
+          <w:color w:val="435369"/>
+          <w:lang w:val="el-GR"/>
+        </w:rPr>
+        <w:t xml:space="preserve"> 2.</w:t>
+      </w:r>
+    </w:p>
+    <w:p>
+      <w:pPr>
+        <w:pStyle w:val="af9"/>
+        <w:numPr>
+          <w:ilvl w:val="0"/>
+          <w:numId w:val="37"/>
+        </w:numPr>
+        <w:spacing w:before="227"/>
+        <w:rPr>
+          <w:lang w:val="el-GR"/>
+        </w:rPr>
+      </w:pPr>
+      <w:r>
+        <w:rPr>
+          <w:color w:val="435369"/>
+        </w:rPr>
+        <w:t>Void</w:t>
+      </w:r>
+      <w:r>
+        <w:rPr>
+          <w:color w:val="435369"/>
+          <w:spacing w:val="-1"/>
+        </w:rPr>
+        <w:t xml:space="preserve"> </w:t>
+      </w:r>
+      <w:proofErr w:type="spellStart"/>
+      <w:r>
+        <w:rPr>
+          <w:color w:val="435369"/>
+        </w:rPr>
+        <w:t>full_</w:t>
+      </w:r>
+      <w:proofErr w:type="gramStart"/>
+      <w:r>
+        <w:rPr>
+          <w:color w:val="435369"/>
+        </w:rPr>
+        <w:t>turn</w:t>
+      </w:r>
+      <w:proofErr w:type="spellEnd"/>
+      <w:r>
+        <w:rPr>
+          <w:color w:val="435369"/>
+        </w:rPr>
+        <w:t>(</w:t>
+      </w:r>
+      <w:proofErr w:type="gramEnd"/>
+      <w:r>
+        <w:rPr>
+          <w:color w:val="435369"/>
+        </w:rPr>
+        <w:t>);</w:t>
+      </w:r>
+    </w:p>
+    <w:p>
+      <w:pPr>
+        <w:pStyle w:val="af9"/>
+        <w:spacing w:before="228"/>
+        <w:ind w:left="821"/>
+        <w:rPr>
+          <w:lang w:val="el-GR"/>
+        </w:rPr>
+      </w:pPr>
+      <w:r>
+        <w:rPr>
+          <w:color w:val="435369"/>
+          <w:lang w:val="el-GR"/>
+        </w:rPr>
+        <w:t xml:space="preserve">Η συνάρτηση </w:t>
+      </w:r>
+      <w:r>
+        <w:rPr>
+          <w:color w:val="435369"/>
+        </w:rPr>
+        <w:t>full</w:t>
+      </w:r>
+      <w:r>
+        <w:rPr>
+          <w:color w:val="435369"/>
+          <w:lang w:val="el-GR"/>
+        </w:rPr>
+        <w:t>_</w:t>
+      </w:r>
+      <w:r>
+        <w:rPr>
+          <w:color w:val="435369"/>
+        </w:rPr>
+        <w:t>turn</w:t>
+      </w:r>
+      <w:r>
+        <w:rPr>
+          <w:color w:val="435369"/>
+          <w:lang w:val="el-GR"/>
+        </w:rPr>
+        <w:t xml:space="preserve"> είναι απαραίτητη όταν συναντάμε κάποιο αδιέξοδο στο λαβύρινθο και είναι απαραίτητη η </w:t>
+      </w:r>
+      <w:proofErr w:type="spellStart"/>
+      <w:r>
+        <w:rPr>
+          <w:color w:val="435369"/>
+          <w:lang w:val="el-GR"/>
+        </w:rPr>
+        <w:t>στροφη</w:t>
+      </w:r>
+      <w:proofErr w:type="spellEnd"/>
+      <w:r>
+        <w:rPr>
+          <w:color w:val="435369"/>
+          <w:lang w:val="el-GR"/>
+        </w:rPr>
+        <w:t xml:space="preserve"> </w:t>
+      </w:r>
+      <w:proofErr w:type="spellStart"/>
+      <w:r>
+        <w:rPr>
+          <w:color w:val="435369"/>
+          <w:lang w:val="el-GR"/>
+        </w:rPr>
+        <w:t>κατα</w:t>
+      </w:r>
+      <w:proofErr w:type="spellEnd"/>
+      <w:r>
+        <w:rPr>
+          <w:color w:val="435369"/>
+          <w:lang w:val="el-GR"/>
+        </w:rPr>
+        <w:t xml:space="preserve"> 180 μοίρες. Μόλις πραγματοποιηθεί χρησιμοποιώντας και πάλι τη συνάρτηση </w:t>
+      </w:r>
+      <w:proofErr w:type="spellStart"/>
+      <w:r>
+        <w:rPr>
+          <w:color w:val="435369"/>
+        </w:rPr>
+        <w:t>nMotorEncoderTarget</w:t>
+      </w:r>
+      <w:proofErr w:type="spellEnd"/>
+      <w:r>
+        <w:rPr>
+          <w:color w:val="435369"/>
+          <w:lang w:val="el-GR"/>
+        </w:rPr>
+        <w:t>(</w:t>
+      </w:r>
+      <w:r>
+        <w:rPr>
+          <w:color w:val="435369"/>
+        </w:rPr>
+        <w:t>MOTOR</w:t>
+      </w:r>
+      <w:r>
+        <w:rPr>
+          <w:color w:val="435369"/>
+          <w:lang w:val="el-GR"/>
+        </w:rPr>
+        <w:t xml:space="preserve">) πραγματοποιούμε κίνηση προς τα πίσω </w:t>
+      </w:r>
+      <w:proofErr w:type="spellStart"/>
+      <w:r>
+        <w:rPr>
+          <w:color w:val="435369"/>
+          <w:lang w:val="el-GR"/>
+        </w:rPr>
+        <w:t>κατα</w:t>
+      </w:r>
+      <w:proofErr w:type="spellEnd"/>
+      <w:r>
+        <w:rPr>
+          <w:color w:val="435369"/>
+          <w:lang w:val="el-GR"/>
+        </w:rPr>
+        <w:t xml:space="preserve"> 4 εκατοστά ώστε να επιστρέψουμε στη θέση που βρισκόμασταν πριν το </w:t>
+      </w:r>
+      <w:r>
+        <w:rPr>
+          <w:color w:val="435369"/>
+        </w:rPr>
+        <w:t>full</w:t>
+      </w:r>
+      <w:r>
+        <w:rPr>
+          <w:color w:val="435369"/>
+          <w:lang w:val="el-GR"/>
+        </w:rPr>
+        <w:t xml:space="preserve"> </w:t>
+      </w:r>
+      <w:r>
+        <w:rPr>
+          <w:color w:val="435369"/>
+        </w:rPr>
+        <w:t>turn</w:t>
+      </w:r>
+      <w:r>
+        <w:rPr>
+          <w:color w:val="435369"/>
+          <w:lang w:val="el-GR"/>
+        </w:rPr>
+        <w:t xml:space="preserve"> </w:t>
+      </w:r>
+      <w:proofErr w:type="spellStart"/>
+      <w:r>
+        <w:rPr>
+          <w:color w:val="435369"/>
+          <w:lang w:val="el-GR"/>
+        </w:rPr>
+        <w:t>αλλα</w:t>
+      </w:r>
+      <w:proofErr w:type="spellEnd"/>
+      <w:r>
+        <w:rPr>
+          <w:color w:val="435369"/>
+          <w:lang w:val="el-GR"/>
+        </w:rPr>
+        <w:t xml:space="preserve"> με την αντίθετη πια </w:t>
+      </w:r>
+      <w:proofErr w:type="spellStart"/>
+      <w:r>
+        <w:rPr>
+          <w:color w:val="435369"/>
+          <w:lang w:val="el-GR"/>
+        </w:rPr>
+        <w:t>κατέυθυνση</w:t>
+      </w:r>
+      <w:proofErr w:type="spellEnd"/>
+      <w:r>
+        <w:rPr>
+          <w:color w:val="435369"/>
+          <w:lang w:val="el-GR"/>
+        </w:rPr>
+        <w:t xml:space="preserve">. Η απόσταση των τεσσάρων εκατοστών προέκυψε έπειτα </w:t>
+      </w:r>
+      <w:proofErr w:type="spellStart"/>
+      <w:r>
+        <w:rPr>
+          <w:color w:val="435369"/>
+          <w:lang w:val="el-GR"/>
+        </w:rPr>
+        <w:t>απο</w:t>
+      </w:r>
+      <w:proofErr w:type="spellEnd"/>
+      <w:r>
+        <w:rPr>
+          <w:color w:val="435369"/>
+          <w:lang w:val="el-GR"/>
+        </w:rPr>
+        <w:t xml:space="preserve"> πειραματισμό και δοκιμές.</w:t>
+      </w:r>
+    </w:p>
+    <w:p>
+      <w:pPr>
+        <w:rPr>
+          <w:lang w:val="el-GR"/>
+        </w:rPr>
+        <w:sectPr>
+          <w:pgSz w:w="12240" w:h="15840"/>
+          <w:pgMar w:top="1400" w:right="1700" w:bottom="940" w:left="1700" w:header="0" w:footer="663" w:gutter="0"/>
+          <w:cols w:space="720"/>
+        </w:sectPr>
+      </w:pPr>
+    </w:p>
+    <w:p>
+      <w:pPr>
+        <w:pStyle w:val="af9"/>
+        <w:spacing w:before="40"/>
+        <w:ind w:left="101"/>
+        <w:rPr>
+          <w:lang w:val="el-GR"/>
+        </w:rPr>
+      </w:pPr>
+      <w:r>
+        <w:rPr>
+          <w:color w:val="435369"/>
+          <w:lang w:val="el-GR"/>
+        </w:rPr>
+        <w:lastRenderedPageBreak/>
+        <w:t xml:space="preserve">Στην περίπτωση των συναρτήσεων </w:t>
+      </w:r>
+      <w:r>
+        <w:rPr>
+          <w:color w:val="435369"/>
+        </w:rPr>
+        <w:t>right</w:t>
+      </w:r>
+      <w:r>
+        <w:rPr>
+          <w:color w:val="435369"/>
+          <w:lang w:val="el-GR"/>
+        </w:rPr>
+        <w:t>_</w:t>
+      </w:r>
+      <w:r>
+        <w:rPr>
+          <w:color w:val="435369"/>
+        </w:rPr>
+        <w:t>turn</w:t>
+      </w:r>
+      <w:r>
+        <w:rPr>
+          <w:color w:val="435369"/>
+          <w:lang w:val="el-GR"/>
+        </w:rPr>
+        <w:t xml:space="preserve">, </w:t>
+      </w:r>
+      <w:r>
+        <w:rPr>
+          <w:color w:val="435369"/>
+        </w:rPr>
+        <w:t>left</w:t>
+      </w:r>
+      <w:r>
+        <w:rPr>
+          <w:color w:val="435369"/>
+          <w:lang w:val="el-GR"/>
+        </w:rPr>
+        <w:t>_</w:t>
+      </w:r>
+      <w:r>
+        <w:rPr>
+          <w:color w:val="435369"/>
+        </w:rPr>
+        <w:t>turn</w:t>
+      </w:r>
+      <w:r>
+        <w:rPr>
+          <w:color w:val="435369"/>
+          <w:lang w:val="el-GR"/>
+        </w:rPr>
+        <w:t xml:space="preserve"> και </w:t>
+      </w:r>
+      <w:r>
+        <w:rPr>
+          <w:color w:val="435369"/>
+        </w:rPr>
+        <w:t>full</w:t>
+      </w:r>
+      <w:r>
+        <w:rPr>
+          <w:color w:val="435369"/>
+          <w:lang w:val="el-GR"/>
+        </w:rPr>
+        <w:t>_</w:t>
+      </w:r>
+      <w:r>
+        <w:rPr>
+          <w:color w:val="435369"/>
+        </w:rPr>
+        <w:t>turn</w:t>
+      </w:r>
+      <w:r>
+        <w:rPr>
+          <w:color w:val="435369"/>
+          <w:lang w:val="el-GR"/>
+        </w:rPr>
+        <w:t xml:space="preserve"> εκτός </w:t>
+      </w:r>
+      <w:proofErr w:type="spellStart"/>
+      <w:r>
+        <w:rPr>
+          <w:color w:val="435369"/>
+          <w:lang w:val="el-GR"/>
+        </w:rPr>
+        <w:t>απο</w:t>
+      </w:r>
+      <w:proofErr w:type="spellEnd"/>
+      <w:r>
+        <w:rPr>
+          <w:color w:val="435369"/>
+          <w:lang w:val="el-GR"/>
+        </w:rPr>
+        <w:t xml:space="preserve"> τη βασική λειτουργίας τους, </w:t>
+      </w:r>
+      <w:proofErr w:type="spellStart"/>
+      <w:r>
+        <w:rPr>
+          <w:color w:val="435369"/>
+          <w:lang w:val="el-GR"/>
+        </w:rPr>
+        <w:t>πραγματοποιήται</w:t>
+      </w:r>
+      <w:proofErr w:type="spellEnd"/>
+      <w:r>
+        <w:rPr>
+          <w:color w:val="435369"/>
+          <w:lang w:val="el-GR"/>
+        </w:rPr>
+        <w:t xml:space="preserve"> και ενημέρωση μιας μεταβλητής η οποία μας δηλώνει την </w:t>
+      </w:r>
+      <w:proofErr w:type="spellStart"/>
+      <w:r>
+        <w:rPr>
+          <w:color w:val="435369"/>
+          <w:lang w:val="el-GR"/>
+        </w:rPr>
+        <w:t>κατέυθυνση</w:t>
+      </w:r>
+      <w:proofErr w:type="spellEnd"/>
+      <w:r>
+        <w:rPr>
+          <w:color w:val="435369"/>
+          <w:lang w:val="el-GR"/>
+        </w:rPr>
+        <w:t xml:space="preserve"> </w:t>
+      </w:r>
+      <w:proofErr w:type="spellStart"/>
+      <w:r>
+        <w:rPr>
+          <w:color w:val="435369"/>
+          <w:lang w:val="el-GR"/>
+        </w:rPr>
+        <w:t>κατα</w:t>
+      </w:r>
+      <w:proofErr w:type="spellEnd"/>
+      <w:r>
+        <w:rPr>
+          <w:color w:val="435369"/>
+          <w:lang w:val="el-GR"/>
+        </w:rPr>
+        <w:t xml:space="preserve"> την οποία κινούμαστε στο χάρτη, ως προς την αρχική μας θέση.</w:t>
+      </w:r>
+    </w:p>
+    <w:p>
+      <w:pPr>
+        <w:pStyle w:val="af9"/>
+        <w:rPr>
+          <w:lang w:val="el-GR"/>
+        </w:rPr>
+      </w:pPr>
+    </w:p>
+    <w:p>
+      <w:pPr>
+        <w:pStyle w:val="3"/>
+        <w:spacing w:before="1"/>
+        <w:rPr>
+          <w:b/>
+          <w:i/>
+          <w:lang w:val="el-GR"/>
+        </w:rPr>
+      </w:pPr>
+      <w:proofErr w:type="spellStart"/>
+      <w:r>
+        <w:rPr>
+          <w:b/>
+          <w:i/>
+          <w:color w:val="435369"/>
+          <w:lang w:val="el-GR"/>
+        </w:rPr>
+        <w:t>Μοντελοποίηση</w:t>
+      </w:r>
+      <w:proofErr w:type="spellEnd"/>
+      <w:r>
+        <w:rPr>
+          <w:b/>
+          <w:i/>
+          <w:color w:val="435369"/>
+          <w:lang w:val="el-GR"/>
+        </w:rPr>
+        <w:t xml:space="preserve"> λαβυρίνθου</w:t>
+      </w:r>
+    </w:p>
+    <w:p>
+      <w:pPr>
+        <w:pStyle w:val="af9"/>
+        <w:spacing w:before="7"/>
+        <w:rPr>
+          <w:b/>
+          <w:sz w:val="18"/>
+          <w:lang w:val="el-GR"/>
+        </w:rPr>
+      </w:pPr>
+    </w:p>
+    <w:p>
+      <w:pPr>
+        <w:pStyle w:val="af9"/>
+        <w:ind w:left="101" w:right="175"/>
+        <w:rPr>
+          <w:lang w:val="el-GR"/>
+        </w:rPr>
+      </w:pPr>
+      <w:r>
+        <w:rPr>
+          <w:color w:val="435369"/>
+          <w:lang w:val="el-GR"/>
+        </w:rPr>
+        <w:t xml:space="preserve">Λόγω </w:t>
+      </w:r>
+      <w:proofErr w:type="spellStart"/>
+      <w:r>
+        <w:rPr>
+          <w:color w:val="435369"/>
+          <w:lang w:val="el-GR"/>
+        </w:rPr>
+        <w:t>τυχαιότητας</w:t>
+      </w:r>
+      <w:proofErr w:type="spellEnd"/>
+      <w:r>
+        <w:rPr>
+          <w:color w:val="435369"/>
+          <w:lang w:val="el-GR"/>
+        </w:rPr>
+        <w:t xml:space="preserve"> της αρχικής μας θέσης πάνω στο λαβύρινθο </w:t>
+      </w:r>
+      <w:proofErr w:type="spellStart"/>
+      <w:r>
+        <w:rPr>
+          <w:color w:val="435369"/>
+          <w:lang w:val="el-GR"/>
+        </w:rPr>
+        <w:t>θεώρουμε</w:t>
+      </w:r>
+      <w:proofErr w:type="spellEnd"/>
+      <w:r>
+        <w:rPr>
+          <w:color w:val="435369"/>
+          <w:lang w:val="el-GR"/>
+        </w:rPr>
+        <w:t xml:space="preserve"> πάντα πίνακα με τις διπλάσιες διαστάσεις (δηλ. 20</w:t>
+      </w:r>
+      <w:r>
+        <w:rPr>
+          <w:color w:val="435369"/>
+        </w:rPr>
+        <w:t>X</w:t>
+      </w:r>
+      <w:r>
+        <w:rPr>
+          <w:color w:val="435369"/>
+          <w:lang w:val="el-GR"/>
+        </w:rPr>
+        <w:t>20) και αρχική μας θέση το κελί (10,10). Έτσι κατά την ολοκλήρωση του αλγορίθμου μεταφέρουμε τα δεδομένα του 20</w:t>
+      </w:r>
+      <w:r>
+        <w:rPr>
+          <w:color w:val="435369"/>
+        </w:rPr>
+        <w:t>x</w:t>
+      </w:r>
+      <w:r>
+        <w:rPr>
+          <w:color w:val="435369"/>
+          <w:lang w:val="el-GR"/>
+        </w:rPr>
+        <w:t>20 πίνακα σε ένα τελικό πια, διαστάσεων 10</w:t>
+      </w:r>
+      <w:r>
+        <w:rPr>
+          <w:color w:val="435369"/>
+        </w:rPr>
+        <w:t>x</w:t>
+      </w:r>
+      <w:r>
+        <w:rPr>
+          <w:color w:val="435369"/>
+          <w:lang w:val="el-GR"/>
+        </w:rPr>
+        <w:t xml:space="preserve">10 τον οποίο εξάγουμε σε μορφή </w:t>
+      </w:r>
+      <w:r>
+        <w:rPr>
+          <w:color w:val="435369"/>
+        </w:rPr>
+        <w:t>csv</w:t>
+      </w:r>
+      <w:r>
+        <w:rPr>
+          <w:color w:val="435369"/>
+          <w:lang w:val="el-GR"/>
+        </w:rPr>
+        <w:t xml:space="preserve"> με τη λειτουργία </w:t>
+      </w:r>
+      <w:proofErr w:type="spellStart"/>
+      <w:r>
+        <w:rPr>
+          <w:color w:val="435369"/>
+        </w:rPr>
+        <w:t>datalogging</w:t>
+      </w:r>
+      <w:proofErr w:type="spellEnd"/>
+      <w:r>
+        <w:rPr>
+          <w:color w:val="435369"/>
+          <w:lang w:val="el-GR"/>
+        </w:rPr>
+        <w:t xml:space="preserve"> του </w:t>
+      </w:r>
+      <w:r>
+        <w:rPr>
+          <w:color w:val="435369"/>
+        </w:rPr>
+        <w:t>NXT</w:t>
+      </w:r>
+      <w:r>
+        <w:rPr>
+          <w:color w:val="435369"/>
+          <w:lang w:val="el-GR"/>
+        </w:rPr>
+        <w:t>. Αν ο πίνακας δεν έχει ενημερωθεί ολόκληρος λόγω του ότι συναντήσαμε κάποιο σημείο τερματισμού μεταφέρουμε στον 10</w:t>
+      </w:r>
+      <w:r>
+        <w:rPr>
+          <w:color w:val="435369"/>
+        </w:rPr>
+        <w:t>x</w:t>
+      </w:r>
+      <w:r>
+        <w:rPr>
+          <w:color w:val="435369"/>
+          <w:lang w:val="el-GR"/>
+        </w:rPr>
+        <w:t>10 πίνακα μόνο τα δεδομένα που αποκτήσαμε μέχρι εκείνη τη στιγμή.</w:t>
+      </w:r>
+    </w:p>
+    <w:p>
+      <w:pPr>
+        <w:pStyle w:val="af9"/>
+        <w:ind w:left="101" w:right="175"/>
+        <w:rPr>
+          <w:lang w:val="el-GR"/>
+        </w:rPr>
+      </w:pPr>
+    </w:p>
+    <w:p>
+      <w:pPr>
+        <w:pStyle w:val="3"/>
+        <w:spacing w:before="155"/>
+        <w:rPr>
+          <w:b/>
+          <w:i/>
+        </w:rPr>
+      </w:pPr>
+      <w:proofErr w:type="spellStart"/>
+      <w:r>
+        <w:rPr>
+          <w:b/>
+          <w:i/>
+          <w:color w:val="435369"/>
+        </w:rPr>
+        <w:t>Αλγόριθμος</w:t>
+      </w:r>
+      <w:proofErr w:type="spellEnd"/>
+      <w:r>
+        <w:rPr>
+          <w:b/>
+          <w:i/>
+          <w:color w:val="435369"/>
+        </w:rPr>
+        <w:t xml:space="preserve"> Depth First Search (DFS)</w:t>
+      </w:r>
+    </w:p>
+    <w:p>
+      <w:pPr>
+        <w:pStyle w:val="af9"/>
+        <w:spacing w:before="6"/>
+        <w:rPr>
+          <w:b/>
+          <w:sz w:val="18"/>
+        </w:rPr>
+      </w:pPr>
+    </w:p>
+    <w:p>
+      <w:pPr>
+        <w:rPr>
+          <w:lang w:val="el-GR"/>
+        </w:rPr>
+      </w:pPr>
+      <w:r>
+        <w:rPr>
+          <w:color w:val="435369"/>
+          <w:lang w:val="el-GR"/>
+        </w:rPr>
+        <w:t xml:space="preserve">Στην υλοποίηση μας η προτεραιότητα κόμβων προς επίσκεψη κατά σειρά είναι ΠΑΝΩ, ΑΡΙΣΤΕΡΑ, ΚΑΤΩ, ΔΕΞΙΑ. Το πρόγραμμα επομένως εξετάζει τους γειτονικούς κόμβους και εφόσον κάποιος είναι επισκέψιμος (αν κάποιος κόμβος έχει ήδη επισκεφτεί δεν θεωρείται επισκέψιμος) ανάλογα με την παραπάνω αλληλουχία προτεραιοτήτων αποφασίζει ποιον κόμβο θα επισκεφτεί στην συνέχεια. Ξεκινάμε έτσι τον αλγόριθμο πάντα με την κίνηση </w:t>
+      </w:r>
+      <w:r>
+        <w:rPr>
+          <w:color w:val="435369"/>
+        </w:rPr>
+        <w:t>forward</w:t>
+      </w:r>
+      <w:r>
+        <w:rPr>
+          <w:color w:val="435369"/>
+          <w:lang w:val="el-GR"/>
+        </w:rPr>
+        <w:t xml:space="preserve"> και θεωρούμε την </w:t>
+      </w:r>
+      <w:proofErr w:type="spellStart"/>
+      <w:r>
+        <w:rPr>
+          <w:color w:val="435369"/>
+          <w:lang w:val="el-GR"/>
+        </w:rPr>
+        <w:t>κατευθυνσή</w:t>
+      </w:r>
+      <w:proofErr w:type="spellEnd"/>
+      <w:r>
+        <w:rPr>
+          <w:color w:val="435369"/>
+          <w:lang w:val="el-GR"/>
+        </w:rPr>
+        <w:t xml:space="preserve"> μας ΠΑΝΩ. Κατά τη διαδικασία, ενημερώνονται τόσο το κελί το οποίο επισκεπτόμαστε όσο και το αριστερό και το δεξιά αυτού με τη βοήθεια των μετρήσεων από τους 2 </w:t>
+      </w:r>
+      <w:r>
+        <w:rPr>
+          <w:color w:val="435369"/>
+        </w:rPr>
+        <w:t>light</w:t>
+      </w:r>
+      <w:r>
+        <w:rPr>
+          <w:color w:val="435369"/>
+          <w:lang w:val="el-GR"/>
+        </w:rPr>
+        <w:t xml:space="preserve"> </w:t>
+      </w:r>
+      <w:r>
+        <w:rPr>
+          <w:color w:val="435369"/>
+        </w:rPr>
+        <w:t>sensors</w:t>
+      </w:r>
+      <w:r>
+        <w:rPr>
+          <w:color w:val="435369"/>
+          <w:lang w:val="el-GR"/>
+        </w:rPr>
+        <w:t xml:space="preserve">. </w:t>
+      </w:r>
+      <w:proofErr w:type="spellStart"/>
+      <w:r>
+        <w:rPr>
+          <w:color w:val="435369"/>
+          <w:lang w:val="el-GR"/>
+        </w:rPr>
+        <w:t>Κατα</w:t>
+      </w:r>
+      <w:proofErr w:type="spellEnd"/>
+      <w:r>
+        <w:rPr>
+          <w:color w:val="435369"/>
+          <w:lang w:val="el-GR"/>
+        </w:rPr>
+        <w:t xml:space="preserve"> την ενημέρωση τον κελιών του χάρτη ενημερώνουμε επίσης και στον </w:t>
+      </w:r>
+      <w:r>
+        <w:rPr>
+          <w:color w:val="435369"/>
+        </w:rPr>
+        <w:t>visit</w:t>
+      </w:r>
+      <w:r>
+        <w:rPr>
+          <w:color w:val="435369"/>
+          <w:lang w:val="el-GR"/>
+        </w:rPr>
+        <w:t>_</w:t>
+      </w:r>
+      <w:r>
+        <w:rPr>
+          <w:color w:val="435369"/>
+        </w:rPr>
+        <w:t>matrix</w:t>
+      </w:r>
+      <w:r>
+        <w:rPr>
+          <w:color w:val="435369"/>
+          <w:lang w:val="el-GR"/>
+        </w:rPr>
+        <w:t>, ποια κελιά έχουν επισκεφτεί.</w:t>
+      </w:r>
+      <w:bookmarkStart w:id="5" w:name="_GoBack"/>
+      <w:bookmarkEnd w:id="5"/>
+    </w:p>
+    <w:p>
+      <w:pPr>
         <w:pStyle w:val="1"/>
         <w:rPr>
           <w:lang w:val="el-GR"/>
@@ -1756,7 +3189,6 @@
         <w:rPr>
           <w:lang w:val="el-GR"/>
         </w:rPr>
-        <w:lastRenderedPageBreak/>
         <w:t>Βιβλιογραφία</w:t>
       </w:r>
     </w:p>
@@ -2392,7 +3824,7 @@
       <w:rPr>
         <w:noProof/>
       </w:rPr>
-      <w:t>5</w:t>
+      <w:t>1</w:t>
     </w:r>
     <w:r>
       <w:fldChar w:fldCharType="end"/>
@@ -2614,6 +4046,119 @@
     </w:lvl>
   </w:abstractNum>
   <w:abstractNum w:abstractNumId="10" w15:restartNumberingAfterBreak="0">
+    <w:nsid w:val="084D18B0"/>
+    <w:multiLevelType w:val="hybridMultilevel"/>
+    <w:tmpl w:val="34342B1E"/>
+    <w:lvl w:ilvl="0" w:tplc="04090001">
+      <w:start w:val="1"/>
+      <w:numFmt w:val="bullet"/>
+      <w:lvlText w:val=""/>
+      <w:lvlJc w:val="left"/>
+      <w:pPr>
+        <w:ind w:left="720" w:hanging="360"/>
+      </w:pPr>
+      <w:rPr>
+        <w:rFonts w:ascii="Symbol" w:hAnsi="Symbol" w:hint="default"/>
+      </w:rPr>
+    </w:lvl>
+    <w:lvl w:ilvl="1" w:tplc="04090003" w:tentative="1">
+      <w:start w:val="1"/>
+      <w:numFmt w:val="bullet"/>
+      <w:lvlText w:val="o"/>
+      <w:lvlJc w:val="left"/>
+      <w:pPr>
+        <w:ind w:left="1440" w:hanging="360"/>
+      </w:pPr>
+      <w:rPr>
+        <w:rFonts w:ascii="Courier New" w:hAnsi="Courier New" w:cs="Courier New" w:hint="default"/>
+      </w:rPr>
+    </w:lvl>
+    <w:lvl w:ilvl="2" w:tplc="04090005" w:tentative="1">
+      <w:start w:val="1"/>
+      <w:numFmt w:val="bullet"/>
+      <w:lvlText w:val=""/>
+      <w:lvlJc w:val="left"/>
+      <w:pPr>
+        <w:ind w:left="2160" w:hanging="360"/>
+      </w:pPr>
+      <w:rPr>
+        <w:rFonts w:ascii="Wingdings" w:hAnsi="Wingdings" w:hint="default"/>
+      </w:rPr>
+    </w:lvl>
+    <w:lvl w:ilvl="3" w:tplc="04090001" w:tentative="1">
+      <w:start w:val="1"/>
+      <w:numFmt w:val="bullet"/>
+      <w:lvlText w:val=""/>
+      <w:lvlJc w:val="left"/>
+      <w:pPr>
+        <w:ind w:left="2880" w:hanging="360"/>
+      </w:pPr>
+      <w:rPr>
+        <w:rFonts w:ascii="Symbol" w:hAnsi="Symbol" w:hint="default"/>
+      </w:rPr>
+    </w:lvl>
+    <w:lvl w:ilvl="4" w:tplc="04090003" w:tentative="1">
+      <w:start w:val="1"/>
+      <w:numFmt w:val="bullet"/>
+      <w:lvlText w:val="o"/>
+      <w:lvlJc w:val="left"/>
+      <w:pPr>
+        <w:ind w:left="3600" w:hanging="360"/>
+      </w:pPr>
+      <w:rPr>
+        <w:rFonts w:ascii="Courier New" w:hAnsi="Courier New" w:cs="Courier New" w:hint="default"/>
+      </w:rPr>
+    </w:lvl>
+    <w:lvl w:ilvl="5" w:tplc="04090005" w:tentative="1">
+      <w:start w:val="1"/>
+      <w:numFmt w:val="bullet"/>
+      <w:lvlText w:val=""/>
+      <w:lvlJc w:val="left"/>
+      <w:pPr>
+        <w:ind w:left="4320" w:hanging="360"/>
+      </w:pPr>
+      <w:rPr>
+        <w:rFonts w:ascii="Wingdings" w:hAnsi="Wingdings" w:hint="default"/>
+      </w:rPr>
+    </w:lvl>
+    <w:lvl w:ilvl="6" w:tplc="04090001" w:tentative="1">
+      <w:start w:val="1"/>
+      <w:numFmt w:val="bullet"/>
+      <w:lvlText w:val=""/>
+      <w:lvlJc w:val="left"/>
+      <w:pPr>
+        <w:ind w:left="5040" w:hanging="360"/>
+      </w:pPr>
+      <w:rPr>
+        <w:rFonts w:ascii="Symbol" w:hAnsi="Symbol" w:hint="default"/>
+      </w:rPr>
+    </w:lvl>
+    <w:lvl w:ilvl="7" w:tplc="04090003" w:tentative="1">
+      <w:start w:val="1"/>
+      <w:numFmt w:val="bullet"/>
+      <w:lvlText w:val="o"/>
+      <w:lvlJc w:val="left"/>
+      <w:pPr>
+        <w:ind w:left="5760" w:hanging="360"/>
+      </w:pPr>
+      <w:rPr>
+        <w:rFonts w:ascii="Courier New" w:hAnsi="Courier New" w:cs="Courier New" w:hint="default"/>
+      </w:rPr>
+    </w:lvl>
+    <w:lvl w:ilvl="8" w:tplc="04090005" w:tentative="1">
+      <w:start w:val="1"/>
+      <w:numFmt w:val="bullet"/>
+      <w:lvlText w:val=""/>
+      <w:lvlJc w:val="left"/>
+      <w:pPr>
+        <w:ind w:left="6480" w:hanging="360"/>
+      </w:pPr>
+      <w:rPr>
+        <w:rFonts w:ascii="Wingdings" w:hAnsi="Wingdings" w:hint="default"/>
+      </w:rPr>
+    </w:lvl>
+  </w:abstractNum>
+  <w:abstractNum w:abstractNumId="11" w15:restartNumberingAfterBreak="0">
     <w:nsid w:val="09954B06"/>
     <w:multiLevelType w:val="multilevel"/>
     <w:tmpl w:val="0409001D"/>
@@ -2699,7 +4244,7 @@
       </w:pPr>
     </w:lvl>
   </w:abstractNum>
-  <w:abstractNum w:abstractNumId="11" w15:restartNumberingAfterBreak="0">
+  <w:abstractNum w:abstractNumId="12" w15:restartNumberingAfterBreak="0">
     <w:nsid w:val="0B307261"/>
     <w:multiLevelType w:val="multilevel"/>
     <w:tmpl w:val="6DCA59A6"/>
@@ -2760,7 +4305,7 @@
       <w:lvlJc w:val="left"/>
     </w:lvl>
   </w:abstractNum>
-  <w:abstractNum w:abstractNumId="12" w15:restartNumberingAfterBreak="0">
+  <w:abstractNum w:abstractNumId="13" w15:restartNumberingAfterBreak="0">
     <w:nsid w:val="1A2B0FF4"/>
     <w:multiLevelType w:val="hybridMultilevel"/>
     <w:tmpl w:val="3C607836"/>
@@ -2846,7 +4391,7 @@
       </w:pPr>
     </w:lvl>
   </w:abstractNum>
-  <w:abstractNum w:abstractNumId="13" w15:restartNumberingAfterBreak="0">
+  <w:abstractNum w:abstractNumId="14" w15:restartNumberingAfterBreak="0">
     <w:nsid w:val="1BE4265D"/>
     <w:multiLevelType w:val="multilevel"/>
     <w:tmpl w:val="0409001F"/>
@@ -2932,7 +4477,7 @@
       </w:pPr>
     </w:lvl>
   </w:abstractNum>
-  <w:abstractNum w:abstractNumId="14" w15:restartNumberingAfterBreak="0">
+  <w:abstractNum w:abstractNumId="15" w15:restartNumberingAfterBreak="0">
     <w:nsid w:val="1F8F5B63"/>
     <w:multiLevelType w:val="multilevel"/>
     <w:tmpl w:val="1CD6B866"/>
@@ -3019,7 +4564,7 @@
       </w:pPr>
     </w:lvl>
   </w:abstractNum>
-  <w:abstractNum w:abstractNumId="15" w15:restartNumberingAfterBreak="0">
+  <w:abstractNum w:abstractNumId="16" w15:restartNumberingAfterBreak="0">
     <w:nsid w:val="29AB3590"/>
     <w:multiLevelType w:val="hybridMultilevel"/>
     <w:tmpl w:val="3C607836"/>
@@ -3105,7 +4650,7 @@
       </w:pPr>
     </w:lvl>
   </w:abstractNum>
-  <w:abstractNum w:abstractNumId="16" w15:restartNumberingAfterBreak="0">
+  <w:abstractNum w:abstractNumId="17" w15:restartNumberingAfterBreak="0">
     <w:nsid w:val="2A3440CC"/>
     <w:multiLevelType w:val="multilevel"/>
     <w:tmpl w:val="B5CE5722"/>
@@ -3192,7 +4737,7 @@
       </w:pPr>
     </w:lvl>
   </w:abstractNum>
-  <w:abstractNum w:abstractNumId="17" w15:restartNumberingAfterBreak="0">
+  <w:abstractNum w:abstractNumId="18" w15:restartNumberingAfterBreak="0">
     <w:nsid w:val="2BFE5FFF"/>
     <w:multiLevelType w:val="hybridMultilevel"/>
     <w:tmpl w:val="FC8A0386"/>
@@ -3278,7 +4823,7 @@
       </w:pPr>
     </w:lvl>
   </w:abstractNum>
-  <w:abstractNum w:abstractNumId="18" w15:restartNumberingAfterBreak="0">
+  <w:abstractNum w:abstractNumId="19" w15:restartNumberingAfterBreak="0">
     <w:nsid w:val="2CC70813"/>
     <w:multiLevelType w:val="hybridMultilevel"/>
     <w:tmpl w:val="C67C362C"/>
@@ -3391,7 +4936,7 @@
       </w:rPr>
     </w:lvl>
   </w:abstractNum>
-  <w:abstractNum w:abstractNumId="19" w15:restartNumberingAfterBreak="0">
+  <w:abstractNum w:abstractNumId="20" w15:restartNumberingAfterBreak="0">
     <w:nsid w:val="35AC4B94"/>
     <w:multiLevelType w:val="hybridMultilevel"/>
     <w:tmpl w:val="6CD21918"/>
@@ -3477,7 +5022,7 @@
       </w:pPr>
     </w:lvl>
   </w:abstractNum>
-  <w:abstractNum w:abstractNumId="20" w15:restartNumberingAfterBreak="0">
+  <w:abstractNum w:abstractNumId="21" w15:restartNumberingAfterBreak="0">
     <w:nsid w:val="37C07962"/>
     <w:multiLevelType w:val="hybridMultilevel"/>
     <w:tmpl w:val="F67A56BC"/>
@@ -3590,7 +5135,7 @@
       </w:rPr>
     </w:lvl>
   </w:abstractNum>
-  <w:abstractNum w:abstractNumId="21" w15:restartNumberingAfterBreak="0">
+  <w:abstractNum w:abstractNumId="22" w15:restartNumberingAfterBreak="0">
     <w:nsid w:val="39F05D56"/>
     <w:multiLevelType w:val="hybridMultilevel"/>
     <w:tmpl w:val="E55E078E"/>
@@ -3703,7 +5248,7 @@
       </w:rPr>
     </w:lvl>
   </w:abstractNum>
-  <w:abstractNum w:abstractNumId="22" w15:restartNumberingAfterBreak="0">
+  <w:abstractNum w:abstractNumId="23" w15:restartNumberingAfterBreak="0">
     <w:nsid w:val="3B6600AD"/>
     <w:multiLevelType w:val="multilevel"/>
     <w:tmpl w:val="43AA5BFC"/>
@@ -3780,7 +5325,7 @@
       </w:rPr>
     </w:lvl>
   </w:abstractNum>
-  <w:abstractNum w:abstractNumId="23" w15:restartNumberingAfterBreak="0">
+  <w:abstractNum w:abstractNumId="24" w15:restartNumberingAfterBreak="0">
     <w:nsid w:val="3E503CC4"/>
     <w:multiLevelType w:val="hybridMultilevel"/>
     <w:tmpl w:val="B1BABA26"/>
@@ -3866,7 +5411,7 @@
       </w:pPr>
     </w:lvl>
   </w:abstractNum>
-  <w:abstractNum w:abstractNumId="24" w15:restartNumberingAfterBreak="0">
+  <w:abstractNum w:abstractNumId="25" w15:restartNumberingAfterBreak="0">
     <w:nsid w:val="3F8E7C4C"/>
     <w:multiLevelType w:val="hybridMultilevel"/>
     <w:tmpl w:val="A6406812"/>
@@ -3979,7 +5524,7 @@
       </w:rPr>
     </w:lvl>
   </w:abstractNum>
-  <w:abstractNum w:abstractNumId="25" w15:restartNumberingAfterBreak="0">
+  <w:abstractNum w:abstractNumId="26" w15:restartNumberingAfterBreak="0">
     <w:nsid w:val="434E5321"/>
     <w:multiLevelType w:val="hybridMultilevel"/>
     <w:tmpl w:val="CA549C8E"/>
@@ -4092,7 +5637,7 @@
       </w:rPr>
     </w:lvl>
   </w:abstractNum>
-  <w:abstractNum w:abstractNumId="26" w15:restartNumberingAfterBreak="0">
+  <w:abstractNum w:abstractNumId="27" w15:restartNumberingAfterBreak="0">
     <w:nsid w:val="447F062B"/>
     <w:multiLevelType w:val="hybridMultilevel"/>
     <w:tmpl w:val="B7D61EA0"/>
@@ -4205,7 +5750,7 @@
       </w:rPr>
     </w:lvl>
   </w:abstractNum>
-  <w:abstractNum w:abstractNumId="27" w15:restartNumberingAfterBreak="0">
+  <w:abstractNum w:abstractNumId="28" w15:restartNumberingAfterBreak="0">
     <w:nsid w:val="508C4F8B"/>
     <w:multiLevelType w:val="hybridMultilevel"/>
     <w:tmpl w:val="BB6A6138"/>
@@ -4291,7 +5836,121 @@
       </w:pPr>
     </w:lvl>
   </w:abstractNum>
-  <w:abstractNum w:abstractNumId="28" w15:restartNumberingAfterBreak="0">
+  <w:abstractNum w:abstractNumId="29" w15:restartNumberingAfterBreak="0">
+    <w:nsid w:val="63D403B0"/>
+    <w:multiLevelType w:val="hybridMultilevel"/>
+    <w:tmpl w:val="5F3CDC20"/>
+    <w:lvl w:ilvl="0" w:tplc="3898805A">
+      <w:numFmt w:val="bullet"/>
+      <w:lvlText w:val="•"/>
+      <w:lvlJc w:val="left"/>
+      <w:pPr>
+        <w:ind w:left="822" w:hanging="360"/>
+      </w:pPr>
+      <w:rPr>
+        <w:rFonts w:hint="default"/>
+        <w:w w:val="71"/>
+        <w:lang w:val="el-GR" w:eastAsia="el-GR" w:bidi="el-GR"/>
+      </w:rPr>
+    </w:lvl>
+    <w:lvl w:ilvl="1" w:tplc="83E6B832">
+      <w:numFmt w:val="bullet"/>
+      <w:lvlText w:val="•"/>
+      <w:lvlJc w:val="left"/>
+      <w:pPr>
+        <w:ind w:left="1622" w:hanging="360"/>
+      </w:pPr>
+      <w:rPr>
+        <w:rFonts w:hint="default"/>
+        <w:lang w:val="el-GR" w:eastAsia="el-GR" w:bidi="el-GR"/>
+      </w:rPr>
+    </w:lvl>
+    <w:lvl w:ilvl="2" w:tplc="059452B8">
+      <w:numFmt w:val="bullet"/>
+      <w:lvlText w:val="•"/>
+      <w:lvlJc w:val="left"/>
+      <w:pPr>
+        <w:ind w:left="2424" w:hanging="360"/>
+      </w:pPr>
+      <w:rPr>
+        <w:rFonts w:hint="default"/>
+        <w:lang w:val="el-GR" w:eastAsia="el-GR" w:bidi="el-GR"/>
+      </w:rPr>
+    </w:lvl>
+    <w:lvl w:ilvl="3" w:tplc="BDFAD1F0">
+      <w:numFmt w:val="bullet"/>
+      <w:lvlText w:val="•"/>
+      <w:lvlJc w:val="left"/>
+      <w:pPr>
+        <w:ind w:left="3226" w:hanging="360"/>
+      </w:pPr>
+      <w:rPr>
+        <w:rFonts w:hint="default"/>
+        <w:lang w:val="el-GR" w:eastAsia="el-GR" w:bidi="el-GR"/>
+      </w:rPr>
+    </w:lvl>
+    <w:lvl w:ilvl="4" w:tplc="A0F8F3EA">
+      <w:numFmt w:val="bullet"/>
+      <w:lvlText w:val="•"/>
+      <w:lvlJc w:val="left"/>
+      <w:pPr>
+        <w:ind w:left="4028" w:hanging="360"/>
+      </w:pPr>
+      <w:rPr>
+        <w:rFonts w:hint="default"/>
+        <w:lang w:val="el-GR" w:eastAsia="el-GR" w:bidi="el-GR"/>
+      </w:rPr>
+    </w:lvl>
+    <w:lvl w:ilvl="5" w:tplc="E0AE179C">
+      <w:numFmt w:val="bullet"/>
+      <w:lvlText w:val="•"/>
+      <w:lvlJc w:val="left"/>
+      <w:pPr>
+        <w:ind w:left="4830" w:hanging="360"/>
+      </w:pPr>
+      <w:rPr>
+        <w:rFonts w:hint="default"/>
+        <w:lang w:val="el-GR" w:eastAsia="el-GR" w:bidi="el-GR"/>
+      </w:rPr>
+    </w:lvl>
+    <w:lvl w:ilvl="6" w:tplc="0BAABC92">
+      <w:numFmt w:val="bullet"/>
+      <w:lvlText w:val="•"/>
+      <w:lvlJc w:val="left"/>
+      <w:pPr>
+        <w:ind w:left="5632" w:hanging="360"/>
+      </w:pPr>
+      <w:rPr>
+        <w:rFonts w:hint="default"/>
+        <w:lang w:val="el-GR" w:eastAsia="el-GR" w:bidi="el-GR"/>
+      </w:rPr>
+    </w:lvl>
+    <w:lvl w:ilvl="7" w:tplc="DE54ECF6">
+      <w:numFmt w:val="bullet"/>
+      <w:lvlText w:val="•"/>
+      <w:lvlJc w:val="left"/>
+      <w:pPr>
+        <w:ind w:left="6434" w:hanging="360"/>
+      </w:pPr>
+      <w:rPr>
+        <w:rFonts w:hint="default"/>
+        <w:lang w:val="el-GR" w:eastAsia="el-GR" w:bidi="el-GR"/>
+      </w:rPr>
+    </w:lvl>
+    <w:lvl w:ilvl="8" w:tplc="384C2E98">
+      <w:numFmt w:val="bullet"/>
+      <w:lvlText w:val="•"/>
+      <w:lvlJc w:val="left"/>
+      <w:pPr>
+        <w:ind w:left="7236" w:hanging="360"/>
+      </w:pPr>
+      <w:rPr>
+        <w:rFonts w:hint="default"/>
+        <w:lang w:val="el-GR" w:eastAsia="el-GR" w:bidi="el-GR"/>
+      </w:rPr>
+    </w:lvl>
+  </w:abstractNum>
+  <w:abstractNum w:abstractNumId="30" w15:restartNumberingAfterBreak="0">
     <w:nsid w:val="65BC2713"/>
     <w:multiLevelType w:val="multilevel"/>
     <w:tmpl w:val="04090023"/>
@@ -4378,7 +6037,7 @@
       </w:pPr>
     </w:lvl>
   </w:abstractNum>
-  <w:abstractNum w:abstractNumId="29" w15:restartNumberingAfterBreak="0">
+  <w:abstractNum w:abstractNumId="31" w15:restartNumberingAfterBreak="0">
     <w:nsid w:val="6BE0360C"/>
     <w:multiLevelType w:val="multilevel"/>
     <w:tmpl w:val="2E969558"/>
@@ -4465,7 +6124,7 @@
       </w:pPr>
     </w:lvl>
   </w:abstractNum>
-  <w:abstractNum w:abstractNumId="30" w15:restartNumberingAfterBreak="0">
+  <w:abstractNum w:abstractNumId="32" w15:restartNumberingAfterBreak="0">
     <w:nsid w:val="6DF35970"/>
     <w:multiLevelType w:val="hybridMultilevel"/>
     <w:tmpl w:val="D27C8210"/>
@@ -4570,22 +6229,22 @@
     <w:abstractNumId w:val="8"/>
   </w:num>
   <w:num w:numId="7">
-    <w:abstractNumId w:val="13"/>
+    <w:abstractNumId w:val="14"/>
   </w:num>
   <w:num w:numId="8">
-    <w:abstractNumId w:val="10"/>
+    <w:abstractNumId w:val="11"/>
   </w:num>
   <w:num w:numId="9">
-    <w:abstractNumId w:val="16"/>
+    <w:abstractNumId w:val="17"/>
   </w:num>
   <w:num w:numId="10">
-    <w:abstractNumId w:val="14"/>
+    <w:abstractNumId w:val="15"/>
   </w:num>
   <w:num w:numId="11">
-    <w:abstractNumId w:val="29"/>
+    <w:abstractNumId w:val="31"/>
   </w:num>
   <w:num w:numId="12">
-    <w:abstractNumId w:val="28"/>
+    <w:abstractNumId w:val="30"/>
   </w:num>
   <w:num w:numId="13">
     <w:abstractNumId w:val="7"/>
@@ -4612,49 +6271,55 @@
     <w:abstractNumId w:val="0"/>
   </w:num>
   <w:num w:numId="21">
-    <w:abstractNumId w:val="17"/>
+    <w:abstractNumId w:val="18"/>
   </w:num>
   <w:num w:numId="22">
+    <w:abstractNumId w:val="25"/>
+  </w:num>
+  <w:num w:numId="23">
+    <w:abstractNumId w:val="32"/>
+  </w:num>
+  <w:num w:numId="24">
+    <w:abstractNumId w:val="23"/>
+  </w:num>
+  <w:num w:numId="25">
     <w:abstractNumId w:val="24"/>
   </w:num>
-  <w:num w:numId="23">
-    <w:abstractNumId w:val="30"/>
+  <w:num w:numId="26">
+    <w:abstractNumId w:val="16"/>
   </w:num>
-  <w:num w:numId="24">
+  <w:num w:numId="27">
+    <w:abstractNumId w:val="13"/>
+  </w:num>
+  <w:num w:numId="28">
+    <w:abstractNumId w:val="28"/>
+  </w:num>
+  <w:num w:numId="29">
+    <w:abstractNumId w:val="20"/>
+  </w:num>
+  <w:num w:numId="30">
     <w:abstractNumId w:val="22"/>
   </w:num>
-  <w:num w:numId="25">
-    <w:abstractNumId w:val="23"/>
+  <w:num w:numId="31">
+    <w:abstractNumId w:val="26"/>
   </w:num>
-  <w:num w:numId="26">
-    <w:abstractNumId w:val="15"/>
+  <w:num w:numId="32">
+    <w:abstractNumId w:val="21"/>
   </w:num>
-  <w:num w:numId="27">
+  <w:num w:numId="33">
+    <w:abstractNumId w:val="19"/>
+  </w:num>
+  <w:num w:numId="34">
     <w:abstractNumId w:val="12"/>
   </w:num>
-  <w:num w:numId="28">
+  <w:num w:numId="35">
     <w:abstractNumId w:val="27"/>
   </w:num>
-  <w:num w:numId="29">
-    <w:abstractNumId w:val="19"/>
+  <w:num w:numId="36">
+    <w:abstractNumId w:val="29"/>
   </w:num>
-  <w:num w:numId="30">
-    <w:abstractNumId w:val="21"/>
-  </w:num>
-  <w:num w:numId="31">
-    <w:abstractNumId w:val="25"/>
-  </w:num>
-  <w:num w:numId="32">
-    <w:abstractNumId w:val="20"/>
-  </w:num>
-  <w:num w:numId="33">
-    <w:abstractNumId w:val="18"/>
-  </w:num>
-  <w:num w:numId="34">
-    <w:abstractNumId w:val="11"/>
-  </w:num>
-  <w:num w:numId="35">
-    <w:abstractNumId w:val="26"/>
+  <w:num w:numId="37">
+    <w:abstractNumId w:val="10"/>
   </w:num>
 </w:numbering>
 </file>
@@ -4857,7 +6522,7 @@
     <w:lsdException w:name="Medium Shading 2 Accent 1" w:uiPriority="64"/>
     <w:lsdException w:name="Medium List 1 Accent 1" w:uiPriority="65"/>
     <w:lsdException w:name="Revision" w:semiHidden="1"/>
-    <w:lsdException w:name="List Paragraph" w:uiPriority="34" w:qFormat="1"/>
+    <w:lsdException w:name="List Paragraph" w:uiPriority="1" w:qFormat="1"/>
     <w:lsdException w:name="Quote" w:uiPriority="1"/>
     <w:lsdException w:name="Intense Quote" w:uiPriority="30" w:qFormat="1"/>
     <w:lsdException w:name="Medium List 2 Accent 1" w:uiPriority="66"/>
@@ -6153,7 +7818,7 @@
   <w:style w:type="paragraph" w:styleId="af8">
     <w:name w:val="List Paragraph"/>
     <w:basedOn w:val="a1"/>
-    <w:uiPriority w:val="34"/>
+    <w:uiPriority w:val="1"/>
     <w:qFormat/>
     <w:rsid w:val="007D293B"/>
     <w:pPr>
@@ -7538,6 +9203,24 @@
         <w:shd w:val="clear" w:color="auto" w:fill="D9E2F3" w:themeFill="accent5" w:themeFillTint="33"/>
       </w:tcPr>
     </w:tblStylePr>
+  </w:style>
+  <w:style w:type="paragraph" w:styleId="af9">
+    <w:name w:val="Body Text"/>
+    <w:basedOn w:val="a1"/>
+    <w:link w:val="Charb"/>
+    <w:uiPriority w:val="99"/>
+    <w:unhideWhenUsed/>
+    <w:rsid w:val="00964F18"/>
+    <w:pPr>
+      <w:spacing w:after="120"/>
+    </w:pPr>
+  </w:style>
+  <w:style w:type="character" w:customStyle="1" w:styleId="Charb">
+    <w:name w:val="Σώμα κειμένου Char"/>
+    <w:basedOn w:val="a2"/>
+    <w:link w:val="af9"/>
+    <w:uiPriority w:val="99"/>
+    <w:rsid w:val="00964F18"/>
   </w:style>
 </w:styles>
 </file>
@@ -7800,7 +9483,7 @@
 </file>
 
 <file path=customXml/itemProps1.xml><?xml version="1.0" encoding="utf-8"?>
-<ds:datastoreItem xmlns:ds="http://schemas.openxmlformats.org/officeDocument/2006/customXml" ds:itemID="{A263B2A8-032C-45B4-BD71-4FF947C883AD}">
+<ds:datastoreItem xmlns:ds="http://schemas.openxmlformats.org/officeDocument/2006/customXml" ds:itemID="{0CDD697D-8D9F-432E-93AD-F3181CAC1810}">
   <ds:schemaRefs>
     <ds:schemaRef ds:uri="http://schemas.openxmlformats.org/officeDocument/2006/bibliography"/>
   </ds:schemaRefs>

</xml_diff>